<commit_message>
dynamic values added to sub_keys
</commit_message>
<xml_diff>
--- a/documents/templates/entry/new.docx
+++ b/documents/templates/entry/new.docx
@@ -2,17 +2,30 @@
 <file path=word/document.xml><?xml version="1.0" encoding="utf-8"?>
 <w:document xmlns:wpc="http://schemas.microsoft.com/office/word/2010/wordprocessingCanvas" xmlns:cx="http://schemas.microsoft.com/office/drawing/2014/chartex" xmlns:cx1="http://schemas.microsoft.com/office/drawing/2015/9/8/chartex" xmlns:mc="http://schemas.openxmlformats.org/markup-compatibility/2006" xmlns:o="urn:schemas-microsoft-com:office:office" xmlns:r="http://schemas.openxmlformats.org/officeDocument/2006/relationships" xmlns:m="http://schemas.openxmlformats.org/officeDocument/2006/math" xmlns:v="urn:schemas-microsoft-com:vml" xmlns:wp14="http://schemas.microsoft.com/office/word/2010/wordprocessingDrawing" xmlns:wp="http://schemas.openxmlformats.org/drawingml/2006/wordprocessingDrawing" xmlns:w10="urn:schemas-microsoft-com:office:word" xmlns:w="http://schemas.openxmlformats.org/wordprocessingml/2006/main" xmlns:w14="http://schemas.microsoft.com/office/word/2010/wordml" xmlns:w15="http://schemas.microsoft.com/office/word/2012/wordml" xmlns:w16se="http://schemas.microsoft.com/office/word/2015/wordml/symex" xmlns:wpg="http://schemas.microsoft.com/office/word/2010/wordprocessingGroup" xmlns:wpi="http://schemas.microsoft.com/office/word/2010/wordprocessingInk" xmlns:wne="http://schemas.microsoft.com/office/word/2006/wordml" xmlns:wps="http://schemas.microsoft.com/office/word/2010/wordprocessingShape" mc:Ignorable="w14 w15 w16se wp14">
   <w:body>
+    <w:bookmarkStart w:id="0" w:name="_GoBack"/>
+    <w:bookmarkEnd w:id="0"/>
     <w:p>
-      <w:fldSimple w:instr=" MERGEFIELD  new_field  \* MERGEFORMAT ">
-        <w:r>
-          <w:rPr>
-            <w:noProof/>
-          </w:rPr>
-          <w:t>«new_field»</w:t>
-        </w:r>
-      </w:fldSimple>
-      <w:bookmarkStart w:id="0" w:name="_GoBack"/>
-      <w:bookmarkEnd w:id="0"/>
+      <w:r>
+        <w:fldChar w:fldCharType="begin"/>
+      </w:r>
+      <w:r>
+        <w:instrText xml:space="preserve"> MERGEFIELD  sub_key  \* MERGEFORMAT </w:instrText>
+      </w:r>
+      <w:r>
+        <w:fldChar w:fldCharType="separate"/>
+      </w:r>
+      <w:r>
+        <w:rPr>
+          <w:noProof/>
+        </w:rPr>
+        <w:t>«sub_key»</w:t>
+      </w:r>
+      <w:r>
+        <w:rPr>
+          <w:noProof/>
+        </w:rPr>
+        <w:fldChar w:fldCharType="end"/>
+      </w:r>
     </w:p>
     <w:sectPr>
       <w:pgSz w:w="12240" w:h="15840"/>

</xml_diff>